<commit_message>
Modifikacija specifikacije, dodavanje izvjestaj dijelova i template savjeta
</commit_message>
<xml_diff>
--- a/Project_proposal.docx
+++ b/Project_proposal.docx
@@ -3593,6 +3593,18 @@
         </w:rPr>
         <w:t xml:space="preserve">CRUD novih preparata </w:t>
       </w:r>
+      <w:r>
+        <w:rPr>
+          <w:rFonts w:cstheme="minorHAnsi"/>
+          <w:i/>
+          <w:color w:val="333333"/>
+          <w:sz w:val="20"/>
+          <w:szCs w:val="20"/>
+          <w:shd w:val="clear" w:color="auto" w:fill="FFFFFF"/>
+          <w:lang w:val="sr-Latn-RS"/>
+        </w:rPr>
+        <w:t>i savjeta</w:t>
+      </w:r>
     </w:p>
     <w:p>
       <w:pPr>
@@ -3646,6 +3658,18 @@
           <w:shd w:val="clear" w:color="auto" w:fill="FFFFFF"/>
           <w:lang w:val="sr-Latn-RS"/>
         </w:rPr>
+        <w:t xml:space="preserve">i savjeta </w:t>
+      </w:r>
+      <w:r>
+        <w:rPr>
+          <w:rFonts w:cstheme="minorHAnsi"/>
+          <w:i/>
+          <w:color w:val="333333"/>
+          <w:sz w:val="20"/>
+          <w:szCs w:val="20"/>
+          <w:shd w:val="clear" w:color="auto" w:fill="FFFFFF"/>
+          <w:lang w:val="sr-Latn-RS"/>
+        </w:rPr>
         <w:t>unutar sistema</w:t>
       </w:r>
     </w:p>
@@ -3677,7 +3701,31 @@
           <w:shd w:val="clear" w:color="auto" w:fill="FFFFFF"/>
           <w:lang w:val="sr-Latn-RS"/>
         </w:rPr>
-        <w:t>Pregled izvještaja (najviše preporučenih, najbolj</w:t>
+        <w:t>Pregled izvještaja (najviše preporučenih</w:t>
+      </w:r>
+      <w:r>
+        <w:rPr>
+          <w:rFonts w:cstheme="minorHAnsi"/>
+          <w:i/>
+          <w:color w:val="333333"/>
+          <w:sz w:val="20"/>
+          <w:szCs w:val="20"/>
+          <w:shd w:val="clear" w:color="auto" w:fill="FFFFFF"/>
+          <w:lang w:val="sr-Latn-RS"/>
+        </w:rPr>
+        <w:t xml:space="preserve"> proizvoda</w:t>
+      </w:r>
+      <w:r>
+        <w:rPr>
+          <w:rFonts w:cstheme="minorHAnsi"/>
+          <w:i/>
+          <w:color w:val="333333"/>
+          <w:sz w:val="20"/>
+          <w:szCs w:val="20"/>
+          <w:shd w:val="clear" w:color="auto" w:fill="FFFFFF"/>
+          <w:lang w:val="sr-Latn-RS"/>
+        </w:rPr>
+        <w:t>, najbolj</w:t>
       </w:r>
       <w:r>
         <w:rPr>
@@ -3701,7 +3749,31 @@
           <w:shd w:val="clear" w:color="auto" w:fill="FFFFFF"/>
           <w:lang w:val="sr-Latn-RS"/>
         </w:rPr>
-        <w:t>, najviše komentara</w:t>
+        <w:t xml:space="preserve">, </w:t>
+      </w:r>
+      <w:r>
+        <w:rPr>
+          <w:rFonts w:cstheme="minorHAnsi"/>
+          <w:i/>
+          <w:color w:val="333333"/>
+          <w:sz w:val="20"/>
+          <w:szCs w:val="20"/>
+          <w:shd w:val="clear" w:color="auto" w:fill="FFFFFF"/>
+          <w:lang w:val="sr-Latn-RS"/>
+        </w:rPr>
+        <w:t xml:space="preserve">koji proizvodi imaju </w:t>
+      </w:r>
+      <w:r>
+        <w:rPr>
+          <w:rFonts w:cstheme="minorHAnsi"/>
+          <w:i/>
+          <w:color w:val="333333"/>
+          <w:sz w:val="20"/>
+          <w:szCs w:val="20"/>
+          <w:shd w:val="clear" w:color="auto" w:fill="FFFFFF"/>
+          <w:lang w:val="sr-Latn-RS"/>
+        </w:rPr>
+        <w:t>najviše komentara</w:t>
       </w:r>
       <w:r>
         <w:rPr>
@@ -3983,6 +4055,7 @@
           <w:shd w:val="clear" w:color="auto" w:fill="FFFFFF"/>
           <w:lang w:val="sr-Latn-RS"/>
         </w:rPr>
+        <w:lastRenderedPageBreak/>
         <w:t>Evidencija stanja kose (komentar koji će pratiti napredak kose, reakciju na preparate)</w:t>
       </w:r>
     </w:p>
@@ -3996,27 +4069,181 @@
         <w:jc w:val="both"/>
         <w:rPr>
           <w:rFonts w:cstheme="minorHAnsi"/>
-          <w:b/>
-          <w:i/>
-          <w:color w:val="333333"/>
-          <w:sz w:val="22"/>
-          <w:szCs w:val="22"/>
-          <w:shd w:val="clear" w:color="auto" w:fill="FFFFFF"/>
-          <w:lang w:val="sr-Latn-RS"/>
-        </w:rPr>
-      </w:pPr>
-      <w:r>
-        <w:rPr>
-          <w:rFonts w:cstheme="minorHAnsi"/>
-          <w:i/>
-          <w:color w:val="333333"/>
-          <w:sz w:val="20"/>
-          <w:szCs w:val="20"/>
-          <w:shd w:val="clear" w:color="auto" w:fill="FFFFFF"/>
-          <w:lang w:val="sr-Latn-RS"/>
-        </w:rPr>
-        <w:lastRenderedPageBreak/>
-        <w:t>Pregled dnevnika na mjesečnom i godišnjem nivou</w:t>
+          <w:i/>
+          <w:color w:val="333333"/>
+          <w:sz w:val="20"/>
+          <w:szCs w:val="20"/>
+          <w:shd w:val="clear" w:color="auto" w:fill="FFFFFF"/>
+          <w:lang w:val="sr-Latn-RS"/>
+        </w:rPr>
+      </w:pPr>
+      <w:r>
+        <w:rPr>
+          <w:rFonts w:cstheme="minorHAnsi"/>
+          <w:i/>
+          <w:color w:val="333333"/>
+          <w:sz w:val="20"/>
+          <w:szCs w:val="20"/>
+          <w:shd w:val="clear" w:color="auto" w:fill="FFFFFF"/>
+          <w:lang w:val="sr-Latn-RS"/>
+        </w:rPr>
+        <w:t xml:space="preserve">Pregled dnevnika </w:t>
+      </w:r>
+      <w:r>
+        <w:rPr>
+          <w:rFonts w:cstheme="minorHAnsi"/>
+          <w:i/>
+          <w:color w:val="333333"/>
+          <w:sz w:val="20"/>
+          <w:szCs w:val="20"/>
+          <w:shd w:val="clear" w:color="auto" w:fill="FFFFFF"/>
+          <w:lang w:val="sr-Latn-RS"/>
+        </w:rPr>
+        <w:t>(izvještaja) (pregled uč</w:t>
+      </w:r>
+      <w:r>
+        <w:rPr>
+          <w:rFonts w:cstheme="minorHAnsi"/>
+          <w:i/>
+          <w:color w:val="333333"/>
+          <w:sz w:val="20"/>
+          <w:szCs w:val="20"/>
+          <w:shd w:val="clear" w:color="auto" w:fill="FFFFFF"/>
+          <w:lang w:val="sr-Latn-RS"/>
+        </w:rPr>
+        <w:t xml:space="preserve">estalosti pranja kose </w:t>
+      </w:r>
+      <w:r>
+        <w:rPr>
+          <w:rFonts w:cstheme="minorHAnsi"/>
+          <w:i/>
+          <w:color w:val="333333"/>
+          <w:sz w:val="20"/>
+          <w:szCs w:val="20"/>
+          <w:shd w:val="clear" w:color="auto" w:fill="FFFFFF"/>
+          <w:lang w:val="sr-Latn-RS"/>
+        </w:rPr>
+        <w:t>na mjesečnom i godiš</w:t>
+      </w:r>
+      <w:r>
+        <w:rPr>
+          <w:rFonts w:cstheme="minorHAnsi"/>
+          <w:i/>
+          <w:color w:val="333333"/>
+          <w:sz w:val="20"/>
+          <w:szCs w:val="20"/>
+          <w:shd w:val="clear" w:color="auto" w:fill="FFFFFF"/>
+          <w:lang w:val="sr-Latn-RS"/>
+        </w:rPr>
+        <w:t>njem nivou</w:t>
+      </w:r>
+      <w:r>
+        <w:rPr>
+          <w:rFonts w:cstheme="minorHAnsi"/>
+          <w:i/>
+          <w:color w:val="333333"/>
+          <w:sz w:val="20"/>
+          <w:szCs w:val="20"/>
+          <w:shd w:val="clear" w:color="auto" w:fill="FFFFFF"/>
+          <w:lang w:val="sr-Latn-RS"/>
+        </w:rPr>
+        <w:t>, p</w:t>
+      </w:r>
+      <w:r>
+        <w:rPr>
+          <w:rFonts w:cstheme="minorHAnsi"/>
+          <w:i/>
+          <w:color w:val="333333"/>
+          <w:sz w:val="20"/>
+          <w:szCs w:val="20"/>
+          <w:shd w:val="clear" w:color="auto" w:fill="FFFFFF"/>
+          <w:lang w:val="sr-Latn-RS"/>
+        </w:rPr>
+        <w:t>regled rasta kose na godiš</w:t>
+      </w:r>
+      <w:r>
+        <w:rPr>
+          <w:rFonts w:cstheme="minorHAnsi"/>
+          <w:i/>
+          <w:color w:val="333333"/>
+          <w:sz w:val="20"/>
+          <w:szCs w:val="20"/>
+          <w:shd w:val="clear" w:color="auto" w:fill="FFFFFF"/>
+          <w:lang w:val="sr-Latn-RS"/>
+        </w:rPr>
+        <w:t>njem nivo</w:t>
+      </w:r>
+      <w:r>
+        <w:rPr>
+          <w:rFonts w:cstheme="minorHAnsi"/>
+          <w:i/>
+          <w:color w:val="333333"/>
+          <w:sz w:val="20"/>
+          <w:szCs w:val="20"/>
+          <w:shd w:val="clear" w:color="auto" w:fill="FFFFFF"/>
+          <w:lang w:val="sr-Latn-RS"/>
+        </w:rPr>
+        <w:t>u (filtracija kad je kosa najviš</w:t>
+      </w:r>
+      <w:r>
+        <w:rPr>
+          <w:rFonts w:cstheme="minorHAnsi"/>
+          <w:i/>
+          <w:color w:val="333333"/>
+          <w:sz w:val="20"/>
+          <w:szCs w:val="20"/>
+          <w:shd w:val="clear" w:color="auto" w:fill="FFFFFF"/>
+          <w:lang w:val="sr-Latn-RS"/>
+        </w:rPr>
+        <w:t>e rasla, kad je najmanje rasla)</w:t>
+      </w:r>
+      <w:r>
+        <w:rPr>
+          <w:rFonts w:cstheme="minorHAnsi"/>
+          <w:i/>
+          <w:color w:val="333333"/>
+          <w:sz w:val="20"/>
+          <w:szCs w:val="20"/>
+          <w:shd w:val="clear" w:color="auto" w:fill="FFFFFF"/>
+          <w:lang w:val="sr-Latn-RS"/>
+        </w:rPr>
+        <w:t>, p</w:t>
+      </w:r>
+      <w:r>
+        <w:rPr>
+          <w:rFonts w:cstheme="minorHAnsi"/>
+          <w:i/>
+          <w:color w:val="333333"/>
+          <w:sz w:val="20"/>
+          <w:szCs w:val="20"/>
+          <w:shd w:val="clear" w:color="auto" w:fill="FFFFFF"/>
+          <w:lang w:val="sr-Latn-RS"/>
+        </w:rPr>
+        <w:t>r</w:t>
+      </w:r>
+      <w:r>
+        <w:rPr>
+          <w:rFonts w:cstheme="minorHAnsi"/>
+          <w:i/>
+          <w:color w:val="333333"/>
+          <w:sz w:val="20"/>
+          <w:szCs w:val="20"/>
+          <w:shd w:val="clear" w:color="auto" w:fill="FFFFFF"/>
+          <w:lang w:val="sr-Latn-RS"/>
+        </w:rPr>
+        <w:t>egled ocjena stanja kose na godš</w:t>
+      </w:r>
+      <w:r>
+        <w:rPr>
+          <w:rFonts w:cstheme="minorHAnsi"/>
+          <w:i/>
+          <w:color w:val="333333"/>
+          <w:sz w:val="20"/>
+          <w:szCs w:val="20"/>
+          <w:shd w:val="clear" w:color="auto" w:fill="FFFFFF"/>
+          <w:lang w:val="sr-Latn-RS"/>
+        </w:rPr>
+        <w:t>njem nivou.</w:t>
       </w:r>
     </w:p>
     <w:p>
@@ -4380,6 +4607,39 @@
     </w:p>
     <w:p>
       <w:pPr>
+        <w:pStyle w:val="ListParagraph"/>
+        <w:numPr>
+          <w:ilvl w:val="0"/>
+          <w:numId w:val="9"/>
+        </w:numPr>
+        <w:ind w:left="1368"/>
+        <w:jc w:val="both"/>
+        <w:rPr>
+          <w:rFonts w:cstheme="minorHAnsi"/>
+          <w:b/>
+          <w:i/>
+          <w:color w:val="333333"/>
+          <w:sz w:val="20"/>
+          <w:szCs w:val="20"/>
+          <w:shd w:val="clear" w:color="auto" w:fill="FFFFFF"/>
+          <w:lang w:val="sr-Latn-RS"/>
+        </w:rPr>
+      </w:pPr>
+      <w:r>
+        <w:rPr>
+          <w:rFonts w:cstheme="minorHAnsi"/>
+          <w:i/>
+          <w:color w:val="333333"/>
+          <w:sz w:val="20"/>
+          <w:szCs w:val="20"/>
+          <w:shd w:val="clear" w:color="auto" w:fill="FFFFFF"/>
+          <w:lang w:val="sr-Latn-RS"/>
+        </w:rPr>
+        <w:t>Pitanja vezana za perut, gljivične infekcije, trudnoću, bolesti i nedavne operacije</w:t>
+      </w:r>
+    </w:p>
+    <w:p>
+      <w:pPr>
         <w:ind w:left="360"/>
         <w:jc w:val="both"/>
         <w:rPr>
@@ -5019,6 +5279,18 @@
         </w:rPr>
         <w:t xml:space="preserve">Preparati će imati još polja ocjene, komentara i datuma preporuka. </w:t>
       </w:r>
+      <w:r>
+        <w:rPr>
+          <w:rFonts w:cstheme="minorHAnsi"/>
+          <w:i/>
+          <w:color w:val="333333"/>
+          <w:sz w:val="20"/>
+          <w:szCs w:val="20"/>
+          <w:shd w:val="clear" w:color="auto" w:fill="FFFFFF"/>
+          <w:lang w:val="sr-Latn-RS"/>
+        </w:rPr>
+        <w:t>Takođe, u bazi će se nalaziti i savjeti koji bi se preporučivali korisnicima.</w:t>
+      </w:r>
     </w:p>
     <w:p>
       <w:pPr>
@@ -5119,6 +5391,20 @@
         </w:rPr>
         <w:t xml:space="preserve">na osnovu toga odredi koje su potrebe kose izračunavajući peh vrijednost. </w:t>
       </w:r>
+      <w:r>
+        <w:rPr>
+          <w:rFonts w:cstheme="minorHAnsi"/>
+          <w:i/>
+          <w:color w:val="333333"/>
+          <w:sz w:val="20"/>
+          <w:szCs w:val="20"/>
+          <w:shd w:val="clear" w:color="auto" w:fill="FFFFFF"/>
+          <w:lang w:val="sr-Latn-RS"/>
+        </w:rPr>
+        <w:t>Sistem isto tako treba da zna koji savjet dodijeliti kojem korisniku.</w:t>
+      </w:r>
+      <w:bookmarkStart w:id="0" w:name="_GoBack"/>
+      <w:bookmarkEnd w:id="0"/>
     </w:p>
     <w:p>
       <w:pPr>
@@ -5426,6 +5712,22 @@
     <w:p>
       <w:pPr>
         <w:pStyle w:val="ListParagraph"/>
+        <w:ind w:left="1728"/>
+        <w:jc w:val="both"/>
+        <w:rPr>
+          <w:rFonts w:cstheme="minorHAnsi"/>
+          <w:i/>
+          <w:color w:val="333333"/>
+          <w:sz w:val="20"/>
+          <w:szCs w:val="20"/>
+          <w:shd w:val="clear" w:color="auto" w:fill="FFFFFF"/>
+          <w:lang w:val="sr-Latn-RS"/>
+        </w:rPr>
+      </w:pPr>
+    </w:p>
+    <w:p>
+      <w:pPr>
+        <w:pStyle w:val="ListParagraph"/>
         <w:numPr>
           <w:ilvl w:val="0"/>
           <w:numId w:val="5"/>
@@ -5454,6 +5756,7 @@
           <w:shd w:val="clear" w:color="auto" w:fill="FFFFFF"/>
           <w:lang w:val="sr-Latn-RS"/>
         </w:rPr>
+        <w:lastRenderedPageBreak/>
         <w:t>Pravila za preporuku preparata za kosu</w:t>
       </w:r>
     </w:p>
@@ -5574,11 +5877,8 @@
           <w:shd w:val="clear" w:color="auto" w:fill="FFFFFF"/>
           <w:lang w:val="sr-Latn-RS"/>
         </w:rPr>
-        <w:lastRenderedPageBreak/>
         <w:t>Odabir š</w:t>
       </w:r>
-      <w:bookmarkStart w:id="0" w:name="_GoBack"/>
-      <w:bookmarkEnd w:id="0"/>
       <w:r>
         <w:rPr>
           <w:rFonts w:cstheme="minorHAnsi"/>
@@ -5623,6 +5923,53 @@
     <w:p>
       <w:pPr>
         <w:pStyle w:val="ListParagraph"/>
+        <w:numPr>
+          <w:ilvl w:val="0"/>
+          <w:numId w:val="5"/>
+        </w:numPr>
+        <w:ind w:left="1368"/>
+        <w:jc w:val="both"/>
+        <w:rPr>
+          <w:rFonts w:cstheme="minorHAnsi"/>
+          <w:b/>
+          <w:i/>
+          <w:color w:val="333333"/>
+          <w:sz w:val="20"/>
+          <w:szCs w:val="20"/>
+          <w:shd w:val="clear" w:color="auto" w:fill="FFFFFF"/>
+          <w:lang w:val="sr-Latn-RS"/>
+        </w:rPr>
+      </w:pPr>
+      <w:r>
+        <w:rPr>
+          <w:rFonts w:cstheme="minorHAnsi"/>
+          <w:b/>
+          <w:i/>
+          <w:color w:val="333333"/>
+          <w:sz w:val="20"/>
+          <w:szCs w:val="20"/>
+          <w:shd w:val="clear" w:color="auto" w:fill="FFFFFF"/>
+          <w:lang w:val="sr-Latn-RS"/>
+        </w:rPr>
+        <w:t xml:space="preserve">Pravila za </w:t>
+      </w:r>
+      <w:r>
+        <w:rPr>
+          <w:rFonts w:cstheme="minorHAnsi"/>
+          <w:b/>
+          <w:i/>
+          <w:color w:val="333333"/>
+          <w:sz w:val="20"/>
+          <w:szCs w:val="20"/>
+          <w:shd w:val="clear" w:color="auto" w:fill="FFFFFF"/>
+          <w:lang w:val="sr-Latn-RS"/>
+        </w:rPr>
+        <w:t>izvještaje</w:t>
+      </w:r>
+    </w:p>
+    <w:p>
+      <w:pPr>
+        <w:pStyle w:val="ListParagraph"/>
         <w:ind w:left="1728"/>
         <w:jc w:val="both"/>
         <w:rPr>
@@ -5635,11 +5982,51 @@
           <w:lang w:val="sr-Latn-RS"/>
         </w:rPr>
       </w:pPr>
+      <w:r>
+        <w:rPr>
+          <w:rFonts w:cstheme="minorHAnsi"/>
+          <w:i/>
+          <w:color w:val="333333"/>
+          <w:sz w:val="20"/>
+          <w:szCs w:val="20"/>
+          <w:shd w:val="clear" w:color="auto" w:fill="FFFFFF"/>
+          <w:lang w:val="sr-Latn-RS"/>
+        </w:rPr>
+        <w:t xml:space="preserve">Izvještaji će se praviti pomoću query mehanizma. </w:t>
+      </w:r>
+      <w:r>
+        <w:rPr>
+          <w:rFonts w:cstheme="minorHAnsi"/>
+          <w:i/>
+          <w:color w:val="333333"/>
+          <w:sz w:val="20"/>
+          <w:szCs w:val="20"/>
+          <w:shd w:val="clear" w:color="auto" w:fill="FFFFFF"/>
+          <w:lang w:val="sr-Latn-RS"/>
+        </w:rPr>
+        <w:t>Svaki preparat će u svojoj klasi imati polja za ocjene, preporuke i komentare, tako da će se pomoću query-ja filtrirati željeno. Korisnik za svoje izvještaje će takođe imati polja za pamćenje unosa u dnevnik (učestalost pranja kose, evidencija rasta kose i stanja kose)</w:t>
+      </w:r>
+      <w:r>
+        <w:rPr>
+          <w:rFonts w:cstheme="minorHAnsi"/>
+          <w:i/>
+          <w:color w:val="333333"/>
+          <w:sz w:val="20"/>
+          <w:szCs w:val="20"/>
+          <w:shd w:val="clear" w:color="auto" w:fill="FFFFFF"/>
+          <w:lang w:val="sr-Latn-RS"/>
+        </w:rPr>
+        <w:t>, vadiće se iz baze i filtrirati na mjesečnom i godišnjem nivou.</w:t>
+      </w:r>
     </w:p>
     <w:p>
       <w:pPr>
         <w:pStyle w:val="ListParagraph"/>
-        <w:ind w:left="144"/>
+        <w:numPr>
+          <w:ilvl w:val="0"/>
+          <w:numId w:val="5"/>
+        </w:numPr>
+        <w:ind w:left="1368"/>
         <w:jc w:val="both"/>
         <w:rPr>
           <w:rFonts w:cstheme="minorHAnsi"/>
@@ -5663,13 +6050,26 @@
           <w:shd w:val="clear" w:color="auto" w:fill="FFFFFF"/>
           <w:lang w:val="sr-Latn-RS"/>
         </w:rPr>
-        <w:t>Primjer rezonovanja:</w:t>
+        <w:t xml:space="preserve">Pravila za </w:t>
+      </w:r>
+      <w:r>
+        <w:rPr>
+          <w:rFonts w:cstheme="minorHAnsi"/>
+          <w:b/>
+          <w:i/>
+          <w:color w:val="333333"/>
+          <w:sz w:val="20"/>
+          <w:szCs w:val="20"/>
+          <w:shd w:val="clear" w:color="auto" w:fill="FFFFFF"/>
+          <w:lang w:val="sr-Latn-RS"/>
+        </w:rPr>
+        <w:t>savjete</w:t>
       </w:r>
     </w:p>
     <w:p>
       <w:pPr>
         <w:pStyle w:val="ListParagraph"/>
-        <w:ind w:left="144"/>
+        <w:ind w:left="1728"/>
         <w:jc w:val="both"/>
         <w:rPr>
           <w:rFonts w:cstheme="minorHAnsi"/>
@@ -5684,6 +6084,127 @@
       <w:r>
         <w:rPr>
           <w:rFonts w:cstheme="minorHAnsi"/>
+          <w:i/>
+          <w:color w:val="333333"/>
+          <w:sz w:val="20"/>
+          <w:szCs w:val="20"/>
+          <w:shd w:val="clear" w:color="auto" w:fill="FFFFFF"/>
+          <w:lang w:val="sr-Latn-RS"/>
+        </w:rPr>
+        <w:t>Svakom korisniku će biti dodjeljena medalja (bronza, srebrena ili zlatna) na osnovu ažurnosti ispunjavanja dnevnika. Korisniku koji započne koristiti aplikaciju imaće automatski bronzanu medalju. Po dobitku srebrene medalje, korisnik je u mogućnosti dobiti jedan savjet za potrebe svoje kose, dok po dobitku zlatne medalje korisnik dobija više savjeta za njegu. Srebrenu medalju dobija kada 10 dana zaredom ispunjava svoj dnevnik, dok za zlatnu mora izdržati mjesec dana (okvirno 30 dana) (template)</w:t>
+      </w:r>
+      <w:r>
+        <w:rPr>
+          <w:rFonts w:cstheme="minorHAnsi"/>
+          <w:i/>
+          <w:color w:val="333333"/>
+          <w:sz w:val="20"/>
+          <w:szCs w:val="20"/>
+          <w:shd w:val="clear" w:color="auto" w:fill="FFFFFF"/>
+          <w:lang w:val="sr-Latn-RS"/>
+        </w:rPr>
+        <w:t>(10)</w:t>
+      </w:r>
+      <w:r>
+        <w:rPr>
+          <w:rFonts w:cstheme="minorHAnsi"/>
+          <w:i/>
+          <w:color w:val="333333"/>
+          <w:sz w:val="20"/>
+          <w:szCs w:val="20"/>
+          <w:shd w:val="clear" w:color="auto" w:fill="FFFFFF"/>
+          <w:lang w:val="sr-Latn-RS"/>
+        </w:rPr>
+        <w:t>.</w:t>
+      </w:r>
+    </w:p>
+    <w:p>
+      <w:pPr>
+        <w:pStyle w:val="ListParagraph"/>
+        <w:ind w:left="1728"/>
+        <w:jc w:val="both"/>
+        <w:rPr>
+          <w:rFonts w:cstheme="minorHAnsi"/>
+          <w:i/>
+          <w:color w:val="333333"/>
+          <w:sz w:val="20"/>
+          <w:szCs w:val="20"/>
+          <w:shd w:val="clear" w:color="auto" w:fill="FFFFFF"/>
+          <w:lang w:val="sr-Latn-RS"/>
+        </w:rPr>
+      </w:pPr>
+      <w:r>
+        <w:rPr>
+          <w:rFonts w:cstheme="minorHAnsi"/>
+          <w:i/>
+          <w:color w:val="333333"/>
+          <w:sz w:val="20"/>
+          <w:szCs w:val="20"/>
+          <w:shd w:val="clear" w:color="auto" w:fill="FFFFFF"/>
+          <w:lang w:val="sr-Latn-RS"/>
+        </w:rPr>
+        <w:t xml:space="preserve">Savjete koje može dobiti zavise od uzroka </w:t>
+      </w:r>
+      <w:r>
+        <w:rPr>
+          <w:rFonts w:cstheme="minorHAnsi"/>
+          <w:i/>
+          <w:color w:val="333333"/>
+          <w:sz w:val="20"/>
+          <w:szCs w:val="20"/>
+          <w:shd w:val="clear" w:color="auto" w:fill="FFFFFF"/>
+          <w:lang w:val="sr-Latn-RS"/>
+        </w:rPr>
+        <w:t xml:space="preserve">stanja kose. Svaki od od ovih uzroka nosi sa sobom određen broj bodova. Svi bodovi se sabiraju i na taj način upadaju u određenu kategoriju. Uzroci se dobijaju iz korisničog  unosa i prijašnjim zaključivanjem. Tabela je data </w:t>
+      </w:r>
+      <w:r>
+        <w:rPr>
+          <w:rFonts w:cstheme="minorHAnsi"/>
+          <w:i/>
+          <w:color w:val="333333"/>
+          <w:sz w:val="20"/>
+          <w:szCs w:val="20"/>
+          <w:shd w:val="clear" w:color="auto" w:fill="FFFFFF"/>
+          <w:lang w:val="sr-Latn-RS"/>
+        </w:rPr>
+        <w:t>ispod (Slika 2) (template)</w:t>
+      </w:r>
+      <w:r>
+        <w:rPr>
+          <w:rFonts w:cstheme="minorHAnsi"/>
+          <w:i/>
+          <w:color w:val="333333"/>
+          <w:sz w:val="20"/>
+          <w:szCs w:val="20"/>
+          <w:shd w:val="clear" w:color="auto" w:fill="FFFFFF"/>
+          <w:lang w:val="sr-Latn-RS"/>
+        </w:rPr>
+        <w:t xml:space="preserve"> (10).</w:t>
+      </w:r>
+    </w:p>
+    <w:p>
+      <w:pPr>
+        <w:pStyle w:val="ListParagraph"/>
+        <w:ind w:left="1728"/>
+        <w:jc w:val="both"/>
+        <w:rPr>
+          <w:rFonts w:cstheme="minorHAnsi"/>
+          <w:i/>
+          <w:color w:val="333333"/>
+          <w:sz w:val="20"/>
+          <w:szCs w:val="20"/>
+          <w:shd w:val="clear" w:color="auto" w:fill="FFFFFF"/>
+          <w:lang w:val="sr-Latn-RS"/>
+        </w:rPr>
+      </w:pPr>
+    </w:p>
+    <w:p>
+      <w:pPr>
+        <w:pStyle w:val="ListParagraph"/>
+        <w:ind w:left="360"/>
+        <w:jc w:val="both"/>
+        <w:rPr>
+          <w:rFonts w:cstheme="minorHAnsi"/>
           <w:b/>
           <w:i/>
           <w:color w:val="333333"/>
@@ -5692,8 +6213,37 @@
           <w:shd w:val="clear" w:color="auto" w:fill="FFFFFF"/>
           <w:lang w:val="sr-Latn-RS"/>
         </w:rPr>
-        <w:tab/>
-      </w:r>
+      </w:pPr>
+      <w:r>
+        <w:rPr>
+          <w:rFonts w:cstheme="minorHAnsi"/>
+          <w:b/>
+          <w:i/>
+          <w:color w:val="333333"/>
+          <w:sz w:val="20"/>
+          <w:szCs w:val="20"/>
+          <w:shd w:val="clear" w:color="auto" w:fill="FFFFFF"/>
+          <w:lang w:val="sr-Latn-RS"/>
+        </w:rPr>
+        <w:t>Primjer rezonovanja:</w:t>
+      </w:r>
+    </w:p>
+    <w:p>
+      <w:pPr>
+        <w:pStyle w:val="ListParagraph"/>
+        <w:ind w:left="360" w:firstLine="360"/>
+        <w:jc w:val="both"/>
+        <w:rPr>
+          <w:rFonts w:cstheme="minorHAnsi"/>
+          <w:b/>
+          <w:i/>
+          <w:color w:val="333333"/>
+          <w:sz w:val="20"/>
+          <w:szCs w:val="20"/>
+          <w:shd w:val="clear" w:color="auto" w:fill="FFFFFF"/>
+          <w:lang w:val="sr-Latn-RS"/>
+        </w:rPr>
+      </w:pPr>
       <w:r>
         <w:rPr>
           <w:rFonts w:cstheme="minorHAnsi"/>
@@ -5714,7 +6264,7 @@
           <w:ilvl w:val="2"/>
           <w:numId w:val="8"/>
         </w:numPr>
-        <w:ind w:left="1368"/>
+        <w:ind w:left="1440"/>
         <w:jc w:val="both"/>
         <w:rPr>
           <w:rFonts w:cstheme="minorHAnsi"/>
@@ -5746,7 +6296,7 @@
           <w:ilvl w:val="2"/>
           <w:numId w:val="8"/>
         </w:numPr>
-        <w:ind w:left="1368"/>
+        <w:ind w:left="1440"/>
         <w:jc w:val="both"/>
         <w:rPr>
           <w:rFonts w:cstheme="minorHAnsi"/>
@@ -5778,7 +6328,7 @@
           <w:ilvl w:val="2"/>
           <w:numId w:val="8"/>
         </w:numPr>
-        <w:ind w:left="1368"/>
+        <w:ind w:left="1440"/>
         <w:jc w:val="both"/>
         <w:rPr>
           <w:rFonts w:cstheme="minorHAnsi"/>
@@ -5810,7 +6360,7 @@
           <w:ilvl w:val="2"/>
           <w:numId w:val="8"/>
         </w:numPr>
-        <w:ind w:left="1368"/>
+        <w:ind w:left="1440"/>
         <w:jc w:val="both"/>
         <w:rPr>
           <w:rFonts w:cstheme="minorHAnsi"/>
@@ -5842,7 +6392,7 @@
           <w:ilvl w:val="2"/>
           <w:numId w:val="8"/>
         </w:numPr>
-        <w:ind w:left="1368"/>
+        <w:ind w:left="1440"/>
         <w:jc w:val="both"/>
         <w:rPr>
           <w:rFonts w:cstheme="minorHAnsi"/>
@@ -5874,7 +6424,7 @@
           <w:ilvl w:val="2"/>
           <w:numId w:val="8"/>
         </w:numPr>
-        <w:ind w:left="1368"/>
+        <w:ind w:left="1440"/>
         <w:jc w:val="both"/>
         <w:rPr>
           <w:rFonts w:cstheme="minorHAnsi"/>
@@ -5906,7 +6456,7 @@
           <w:ilvl w:val="2"/>
           <w:numId w:val="8"/>
         </w:numPr>
-        <w:ind w:left="1368"/>
+        <w:ind w:left="1440"/>
         <w:jc w:val="both"/>
         <w:rPr>
           <w:rFonts w:cstheme="minorHAnsi"/>
@@ -5930,22 +6480,6 @@
         </w:rPr>
         <w:t>Alergije: Kokos, Ricinus, Sulfati</w:t>
       </w:r>
-    </w:p>
-    <w:p>
-      <w:pPr>
-        <w:pStyle w:val="ListParagraph"/>
-        <w:ind w:left="1368"/>
-        <w:jc w:val="both"/>
-        <w:rPr>
-          <w:rFonts w:cstheme="minorHAnsi"/>
-          <w:i/>
-          <w:color w:val="333333"/>
-          <w:sz w:val="20"/>
-          <w:szCs w:val="20"/>
-          <w:shd w:val="clear" w:color="auto" w:fill="FFFFFF"/>
-          <w:lang w:val="sr-Latn-RS"/>
-        </w:rPr>
-      </w:pPr>
     </w:p>
     <w:p>
       <w:pPr>
@@ -5974,9 +6508,9 @@
           <w:lang w:val="sr-Latn-RS" w:eastAsia="sr-Latn-RS"/>
         </w:rPr>
         <w:drawing>
-          <wp:inline distT="0" distB="0" distL="0" distR="0" wp14:anchorId="36338EAF" wp14:editId="74CBB27B">
-            <wp:extent cx="4883618" cy="3626485"/>
-            <wp:effectExtent l="0" t="0" r="0" b="0"/>
+          <wp:inline distT="0" distB="0" distL="0" distR="0" wp14:anchorId="36338EAF" wp14:editId="52DB7FB5">
+            <wp:extent cx="4545053" cy="3375072"/>
+            <wp:effectExtent l="0" t="0" r="8255" b="0"/>
             <wp:docPr id="1" name="Picture 1"/>
             <wp:cNvGraphicFramePr>
               <a:graphicFrameLocks xmlns:a="http://schemas.openxmlformats.org/drawingml/2006/main" noChangeAspect="1"/>
@@ -6003,7 +6537,7 @@
                   <pic:spPr>
                     <a:xfrm>
                       <a:off x="0" y="0"/>
-                      <a:ext cx="4911820" cy="3647427"/>
+                      <a:ext cx="4573188" cy="3395965"/>
                     </a:xfrm>
                     <a:prstGeom prst="rect">
                       <a:avLst/>
@@ -6018,8 +6552,139 @@
     </w:p>
     <w:p>
       <w:pPr>
+        <w:pStyle w:val="ListParagraph"/>
+        <w:ind w:left="0"/>
+        <w:jc w:val="center"/>
+        <w:rPr>
+          <w:rFonts w:cstheme="minorHAnsi"/>
+          <w:i/>
+          <w:color w:val="333333"/>
+          <w:sz w:val="20"/>
+          <w:szCs w:val="20"/>
+          <w:shd w:val="clear" w:color="auto" w:fill="FFFFFF"/>
+          <w:lang w:val="sr-Latn-RS"/>
+        </w:rPr>
+      </w:pPr>
+      <w:r>
+        <w:rPr>
+          <w:rFonts w:cstheme="minorHAnsi"/>
+          <w:i/>
+          <w:color w:val="333333"/>
+          <w:sz w:val="20"/>
+          <w:szCs w:val="20"/>
+          <w:shd w:val="clear" w:color="auto" w:fill="FFFFFF"/>
+          <w:lang w:val="sr-Latn-RS"/>
+        </w:rPr>
+        <w:t>Slika 1.</w:t>
+      </w:r>
+    </w:p>
+    <w:p>
+      <w:pPr>
         <w:ind w:left="144"/>
-        <w:jc w:val="both"/>
+        <w:jc w:val="center"/>
+        <w:rPr>
+          <w:rFonts w:cstheme="minorHAnsi"/>
+          <w:i/>
+          <w:color w:val="333333"/>
+          <w:sz w:val="20"/>
+          <w:szCs w:val="20"/>
+          <w:shd w:val="clear" w:color="auto" w:fill="FFFFFF"/>
+          <w:lang w:val="sr-Latn-RS"/>
+        </w:rPr>
+      </w:pPr>
+      <w:r>
+        <w:rPr>
+          <w:rFonts w:cstheme="minorHAnsi"/>
+          <w:i/>
+          <w:noProof/>
+          <w:color w:val="333333"/>
+          <w:sz w:val="20"/>
+          <w:szCs w:val="20"/>
+          <w:shd w:val="clear" w:color="auto" w:fill="FFFFFF"/>
+          <w:lang w:val="sr-Latn-RS" w:eastAsia="sr-Latn-RS"/>
+        </w:rPr>
+        <w:lastRenderedPageBreak/>
+        <w:drawing>
+          <wp:inline distT="0" distB="0" distL="0" distR="0" wp14:anchorId="4C87F1F7" wp14:editId="3D226EE7">
+            <wp:extent cx="4944453" cy="2872635"/>
+            <wp:effectExtent l="0" t="0" r="8890" b="4445"/>
+            <wp:docPr id="2" name="Picture 2"/>
+            <wp:cNvGraphicFramePr>
+              <a:graphicFrameLocks xmlns:a="http://schemas.openxmlformats.org/drawingml/2006/main" noChangeAspect="1"/>
+            </wp:cNvGraphicFramePr>
+            <a:graphic xmlns:a="http://schemas.openxmlformats.org/drawingml/2006/main">
+              <a:graphicData uri="http://schemas.openxmlformats.org/drawingml/2006/picture">
+                <pic:pic xmlns:pic="http://schemas.openxmlformats.org/drawingml/2006/picture">
+                  <pic:nvPicPr>
+                    <pic:cNvPr id="2" name="tabela.png"/>
+                    <pic:cNvPicPr/>
+                  </pic:nvPicPr>
+                  <pic:blipFill rotWithShape="1">
+                    <a:blip r:embed="rId7" cstate="print">
+                      <a:extLst>
+                        <a:ext uri="{28A0092B-C50C-407E-A947-70E740481C1C}">
+                          <a14:useLocalDpi xmlns:a14="http://schemas.microsoft.com/office/drawing/2010/main" val="0"/>
+                        </a:ext>
+                      </a:extLst>
+                    </a:blip>
+                    <a:srcRect l="-254" b="8701"/>
+                    <a:stretch/>
+                  </pic:blipFill>
+                  <pic:spPr bwMode="auto">
+                    <a:xfrm>
+                      <a:off x="0" y="0"/>
+                      <a:ext cx="4969604" cy="2887247"/>
+                    </a:xfrm>
+                    <a:prstGeom prst="rect">
+                      <a:avLst/>
+                    </a:prstGeom>
+                    <a:ln>
+                      <a:noFill/>
+                    </a:ln>
+                    <a:extLst>
+                      <a:ext uri="{53640926-AAD7-44D8-BBD7-CCE9431645EC}">
+                        <a14:shadowObscured xmlns:a14="http://schemas.microsoft.com/office/drawing/2010/main"/>
+                      </a:ext>
+                    </a:extLst>
+                  </pic:spPr>
+                </pic:pic>
+              </a:graphicData>
+            </a:graphic>
+          </wp:inline>
+        </w:drawing>
+      </w:r>
+    </w:p>
+    <w:p>
+      <w:pPr>
+        <w:ind w:left="144"/>
+        <w:jc w:val="center"/>
+        <w:rPr>
+          <w:rFonts w:cstheme="minorHAnsi"/>
+          <w:i/>
+          <w:color w:val="333333"/>
+          <w:sz w:val="20"/>
+          <w:szCs w:val="20"/>
+          <w:shd w:val="clear" w:color="auto" w:fill="FFFFFF"/>
+          <w:lang w:val="sr-Latn-RS"/>
+        </w:rPr>
+      </w:pPr>
+      <w:r>
+        <w:rPr>
+          <w:rFonts w:cstheme="minorHAnsi"/>
+          <w:i/>
+          <w:color w:val="333333"/>
+          <w:sz w:val="20"/>
+          <w:szCs w:val="20"/>
+          <w:shd w:val="clear" w:color="auto" w:fill="FFFFFF"/>
+          <w:lang w:val="sr-Latn-RS"/>
+        </w:rPr>
+        <w:t>Slika 2.</w:t>
+      </w:r>
+    </w:p>
+    <w:p>
+      <w:pPr>
+        <w:ind w:left="144"/>
+        <w:jc w:val="center"/>
         <w:rPr>
           <w:rFonts w:cstheme="minorHAnsi"/>
           <w:i/>
@@ -6070,7 +6735,7 @@
           <w:lang w:val="sr-Latn-RS"/>
         </w:rPr>
       </w:pPr>
-      <w:hyperlink r:id="rId7" w:history="1">
+      <w:hyperlink r:id="rId8" w:history="1">
         <w:r>
           <w:rPr>
             <w:rStyle w:val="Hyperlink"/>
@@ -6105,7 +6770,7 @@
           <w:lang w:val="sr-Latn-RS"/>
         </w:rPr>
       </w:pPr>
-      <w:hyperlink r:id="rId8" w:history="1">
+      <w:hyperlink r:id="rId9" w:history="1">
         <w:r>
           <w:rPr>
             <w:rStyle w:val="Hyperlink"/>
@@ -6140,7 +6805,7 @@
           <w:lang w:val="sr-Latn-RS"/>
         </w:rPr>
       </w:pPr>
-      <w:hyperlink r:id="rId9" w:history="1">
+      <w:hyperlink r:id="rId10" w:history="1">
         <w:r>
           <w:rPr>
             <w:rStyle w:val="Hyperlink"/>
@@ -6175,7 +6840,7 @@
           <w:lang w:val="sr-Latn-RS"/>
         </w:rPr>
       </w:pPr>
-      <w:hyperlink r:id="rId10" w:history="1">
+      <w:hyperlink r:id="rId11" w:history="1">
         <w:r>
           <w:rPr>
             <w:rStyle w:val="Hyperlink"/>
@@ -6210,7 +6875,7 @@
           <w:lang w:val="sr-Latn-RS"/>
         </w:rPr>
       </w:pPr>
-      <w:hyperlink r:id="rId11" w:history="1">
+      <w:hyperlink r:id="rId12" w:history="1">
         <w:r>
           <w:rPr>
             <w:rStyle w:val="Hyperlink"/>
@@ -6235,17 +6900,19 @@
         </w:numPr>
         <w:jc w:val="both"/>
         <w:rPr>
+          <w:rStyle w:val="Hyperlink"/>
           <w:rFonts w:cstheme="minorHAnsi"/>
           <w:b/>
           <w:i/>
           <w:color w:val="333333"/>
           <w:sz w:val="20"/>
           <w:szCs w:val="20"/>
-          <w:shd w:val="clear" w:color="auto" w:fill="FFFFFF"/>
-          <w:lang w:val="sr-Latn-RS"/>
-        </w:rPr>
-      </w:pPr>
-      <w:hyperlink r:id="rId12" w:history="1">
+          <w:u w:val="none"/>
+          <w:shd w:val="clear" w:color="auto" w:fill="FFFFFF"/>
+          <w:lang w:val="sr-Latn-RS"/>
+        </w:rPr>
+      </w:pPr>
+      <w:hyperlink r:id="rId13" w:history="1">
         <w:r>
           <w:rPr>
             <w:rStyle w:val="Hyperlink"/>
@@ -6258,6 +6925,146 @@
             <w:lang w:val="sr-Latn-RS"/>
           </w:rPr>
           <w:t>https://hr.familylifectc.com/rownowaga-peh-czyli-jak-UDE</w:t>
+        </w:r>
+      </w:hyperlink>
+    </w:p>
+    <w:p>
+      <w:pPr>
+        <w:pStyle w:val="ListParagraph"/>
+        <w:numPr>
+          <w:ilvl w:val="0"/>
+          <w:numId w:val="13"/>
+        </w:numPr>
+        <w:jc w:val="both"/>
+        <w:rPr>
+          <w:rFonts w:cstheme="minorHAnsi"/>
+          <w:b/>
+          <w:i/>
+          <w:color w:val="333333"/>
+          <w:sz w:val="20"/>
+          <w:szCs w:val="20"/>
+          <w:shd w:val="clear" w:color="auto" w:fill="FFFFFF"/>
+          <w:lang w:val="sr-Latn-RS"/>
+        </w:rPr>
+      </w:pPr>
+      <w:hyperlink r:id="rId14" w:history="1">
+        <w:r>
+          <w:rPr>
+            <w:rStyle w:val="Hyperlink"/>
+            <w:rFonts w:cstheme="minorHAnsi"/>
+            <w:b/>
+            <w:i/>
+            <w:sz w:val="20"/>
+            <w:szCs w:val="20"/>
+            <w:shd w:val="clear" w:color="auto" w:fill="FFFFFF"/>
+            <w:lang w:val="sr-Latn-RS"/>
+          </w:rPr>
+          <w:t>https://sveokosi.com/perut-u-kosi/</w:t>
+        </w:r>
+      </w:hyperlink>
+    </w:p>
+    <w:p>
+      <w:pPr>
+        <w:pStyle w:val="ListParagraph"/>
+        <w:numPr>
+          <w:ilvl w:val="0"/>
+          <w:numId w:val="13"/>
+        </w:numPr>
+        <w:jc w:val="both"/>
+        <w:rPr>
+          <w:rFonts w:cstheme="minorHAnsi"/>
+          <w:b/>
+          <w:i/>
+          <w:color w:val="333333"/>
+          <w:sz w:val="20"/>
+          <w:szCs w:val="20"/>
+          <w:shd w:val="clear" w:color="auto" w:fill="FFFFFF"/>
+          <w:lang w:val="sr-Latn-RS"/>
+        </w:rPr>
+      </w:pPr>
+      <w:hyperlink r:id="rId15" w:history="1">
+        <w:r>
+          <w:rPr>
+            <w:rStyle w:val="Hyperlink"/>
+            <w:rFonts w:cstheme="minorHAnsi"/>
+            <w:b/>
+            <w:i/>
+            <w:sz w:val="20"/>
+            <w:szCs w:val="20"/>
+            <w:shd w:val="clear" w:color="auto" w:fill="FFFFFF"/>
+            <w:lang w:val="sr-Latn-RS"/>
+          </w:rPr>
+          <w:t>https://minutzamene.com/gljivice-u-kosi/</w:t>
+        </w:r>
+      </w:hyperlink>
+    </w:p>
+    <w:p>
+      <w:pPr>
+        <w:pStyle w:val="ListParagraph"/>
+        <w:numPr>
+          <w:ilvl w:val="0"/>
+          <w:numId w:val="13"/>
+        </w:numPr>
+        <w:jc w:val="both"/>
+        <w:rPr>
+          <w:rFonts w:cstheme="minorHAnsi"/>
+          <w:b/>
+          <w:i/>
+          <w:color w:val="333333"/>
+          <w:sz w:val="20"/>
+          <w:szCs w:val="20"/>
+          <w:shd w:val="clear" w:color="auto" w:fill="FFFFFF"/>
+          <w:lang w:val="sr-Latn-RS"/>
+        </w:rPr>
+      </w:pPr>
+      <w:hyperlink r:id="rId16" w:history="1">
+        <w:r>
+          <w:rPr>
+            <w:rStyle w:val="Hyperlink"/>
+            <w:rFonts w:cstheme="minorHAnsi"/>
+            <w:b/>
+            <w:i/>
+            <w:sz w:val="20"/>
+            <w:szCs w:val="20"/>
+            <w:shd w:val="clear" w:color="auto" w:fill="FFFFFF"/>
+            <w:lang w:val="sr-Latn-RS"/>
+          </w:rPr>
+          <w:t>https://sveokosi.com/gljivice-u-kosi/</w:t>
+        </w:r>
+      </w:hyperlink>
+    </w:p>
+    <w:p>
+      <w:pPr>
+        <w:pStyle w:val="ListParagraph"/>
+        <w:numPr>
+          <w:ilvl w:val="0"/>
+          <w:numId w:val="13"/>
+        </w:numPr>
+        <w:jc w:val="both"/>
+        <w:rPr>
+          <w:rFonts w:cstheme="minorHAnsi"/>
+          <w:b/>
+          <w:i/>
+          <w:color w:val="333333"/>
+          <w:sz w:val="20"/>
+          <w:szCs w:val="20"/>
+          <w:shd w:val="clear" w:color="auto" w:fill="FFFFFF"/>
+          <w:lang w:val="sr-Latn-RS"/>
+        </w:rPr>
+      </w:pPr>
+      <w:hyperlink r:id="rId17" w:history="1">
+        <w:r>
+          <w:rPr>
+            <w:rStyle w:val="Hyperlink"/>
+            <w:rFonts w:cstheme="minorHAnsi"/>
+            <w:b/>
+            <w:i/>
+            <w:sz w:val="20"/>
+            <w:szCs w:val="20"/>
+            <w:shd w:val="clear" w:color="auto" w:fill="FFFFFF"/>
+            <w:lang w:val="sr-Latn-RS"/>
+          </w:rPr>
+          <w:t>https://sveokosi.com/nega-kose-u-trudnoci/</w:t>
         </w:r>
       </w:hyperlink>
     </w:p>
@@ -6608,6 +7415,92 @@
     </w:lvl>
   </w:abstractNum>
   <w:abstractNum w:abstractNumId="3" w15:restartNumberingAfterBreak="0">
+    <w:nsid w:val="21061DA6"/>
+    <w:multiLevelType w:val="hybridMultilevel"/>
+    <w:tmpl w:val="3AB80F4E"/>
+    <w:lvl w:ilvl="0" w:tplc="241A000F">
+      <w:start w:val="1"/>
+      <w:numFmt w:val="decimal"/>
+      <w:lvlText w:val="%1."/>
+      <w:lvlJc w:val="left"/>
+      <w:pPr>
+        <w:ind w:left="2880" w:hanging="360"/>
+      </w:pPr>
+    </w:lvl>
+    <w:lvl w:ilvl="1" w:tplc="241A0019" w:tentative="1">
+      <w:start w:val="1"/>
+      <w:numFmt w:val="lowerLetter"/>
+      <w:lvlText w:val="%2."/>
+      <w:lvlJc w:val="left"/>
+      <w:pPr>
+        <w:ind w:left="3600" w:hanging="360"/>
+      </w:pPr>
+    </w:lvl>
+    <w:lvl w:ilvl="2" w:tplc="241A001B" w:tentative="1">
+      <w:start w:val="1"/>
+      <w:numFmt w:val="lowerRoman"/>
+      <w:lvlText w:val="%3."/>
+      <w:lvlJc w:val="right"/>
+      <w:pPr>
+        <w:ind w:left="4320" w:hanging="180"/>
+      </w:pPr>
+    </w:lvl>
+    <w:lvl w:ilvl="3" w:tplc="241A000F" w:tentative="1">
+      <w:start w:val="1"/>
+      <w:numFmt w:val="decimal"/>
+      <w:lvlText w:val="%4."/>
+      <w:lvlJc w:val="left"/>
+      <w:pPr>
+        <w:ind w:left="5040" w:hanging="360"/>
+      </w:pPr>
+    </w:lvl>
+    <w:lvl w:ilvl="4" w:tplc="241A0019" w:tentative="1">
+      <w:start w:val="1"/>
+      <w:numFmt w:val="lowerLetter"/>
+      <w:lvlText w:val="%5."/>
+      <w:lvlJc w:val="left"/>
+      <w:pPr>
+        <w:ind w:left="5760" w:hanging="360"/>
+      </w:pPr>
+    </w:lvl>
+    <w:lvl w:ilvl="5" w:tplc="241A001B" w:tentative="1">
+      <w:start w:val="1"/>
+      <w:numFmt w:val="lowerRoman"/>
+      <w:lvlText w:val="%6."/>
+      <w:lvlJc w:val="right"/>
+      <w:pPr>
+        <w:ind w:left="6480" w:hanging="180"/>
+      </w:pPr>
+    </w:lvl>
+    <w:lvl w:ilvl="6" w:tplc="241A000F" w:tentative="1">
+      <w:start w:val="1"/>
+      <w:numFmt w:val="decimal"/>
+      <w:lvlText w:val="%7."/>
+      <w:lvlJc w:val="left"/>
+      <w:pPr>
+        <w:ind w:left="7200" w:hanging="360"/>
+      </w:pPr>
+    </w:lvl>
+    <w:lvl w:ilvl="7" w:tplc="241A0019" w:tentative="1">
+      <w:start w:val="1"/>
+      <w:numFmt w:val="lowerLetter"/>
+      <w:lvlText w:val="%8."/>
+      <w:lvlJc w:val="left"/>
+      <w:pPr>
+        <w:ind w:left="7920" w:hanging="360"/>
+      </w:pPr>
+    </w:lvl>
+    <w:lvl w:ilvl="8" w:tplc="241A001B" w:tentative="1">
+      <w:start w:val="1"/>
+      <w:numFmt w:val="lowerRoman"/>
+      <w:lvlText w:val="%9."/>
+      <w:lvlJc w:val="right"/>
+      <w:pPr>
+        <w:ind w:left="8640" w:hanging="180"/>
+      </w:pPr>
+    </w:lvl>
+  </w:abstractNum>
+  <w:abstractNum w:abstractNumId="4" w15:restartNumberingAfterBreak="0">
     <w:nsid w:val="21BD7F28"/>
     <w:multiLevelType w:val="hybridMultilevel"/>
     <w:tmpl w:val="E6448506"/>
@@ -6720,7 +7613,7 @@
       </w:rPr>
     </w:lvl>
   </w:abstractNum>
-  <w:abstractNum w:abstractNumId="4" w15:restartNumberingAfterBreak="0">
+  <w:abstractNum w:abstractNumId="5" w15:restartNumberingAfterBreak="0">
     <w:nsid w:val="227A6286"/>
     <w:multiLevelType w:val="hybridMultilevel"/>
     <w:tmpl w:val="2076B33A"/>
@@ -6815,7 +7708,7 @@
       </w:pPr>
     </w:lvl>
   </w:abstractNum>
-  <w:abstractNum w:abstractNumId="5" w15:restartNumberingAfterBreak="0">
+  <w:abstractNum w:abstractNumId="6" w15:restartNumberingAfterBreak="0">
     <w:nsid w:val="229D169D"/>
     <w:multiLevelType w:val="hybridMultilevel"/>
     <w:tmpl w:val="71D09F86"/>
@@ -6928,7 +7821,7 @@
       </w:rPr>
     </w:lvl>
   </w:abstractNum>
-  <w:abstractNum w:abstractNumId="6" w15:restartNumberingAfterBreak="0">
+  <w:abstractNum w:abstractNumId="7" w15:restartNumberingAfterBreak="0">
     <w:nsid w:val="292100EB"/>
     <w:multiLevelType w:val="hybridMultilevel"/>
     <w:tmpl w:val="C0CAB1DA"/>
@@ -7017,7 +7910,7 @@
       </w:pPr>
     </w:lvl>
   </w:abstractNum>
-  <w:abstractNum w:abstractNumId="7" w15:restartNumberingAfterBreak="0">
+  <w:abstractNum w:abstractNumId="8" w15:restartNumberingAfterBreak="0">
     <w:nsid w:val="38E200A9"/>
     <w:multiLevelType w:val="hybridMultilevel"/>
     <w:tmpl w:val="225452F6"/>
@@ -7106,7 +7999,7 @@
       </w:pPr>
     </w:lvl>
   </w:abstractNum>
-  <w:abstractNum w:abstractNumId="8" w15:restartNumberingAfterBreak="0">
+  <w:abstractNum w:abstractNumId="9" w15:restartNumberingAfterBreak="0">
     <w:nsid w:val="39082DA6"/>
     <w:multiLevelType w:val="hybridMultilevel"/>
     <w:tmpl w:val="61E620F4"/>
@@ -7219,7 +8112,7 @@
       </w:rPr>
     </w:lvl>
   </w:abstractNum>
-  <w:abstractNum w:abstractNumId="9" w15:restartNumberingAfterBreak="0">
+  <w:abstractNum w:abstractNumId="10" w15:restartNumberingAfterBreak="0">
     <w:nsid w:val="4C854510"/>
     <w:multiLevelType w:val="hybridMultilevel"/>
     <w:tmpl w:val="5C467EA2"/>
@@ -7332,7 +8225,7 @@
       </w:rPr>
     </w:lvl>
   </w:abstractNum>
-  <w:abstractNum w:abstractNumId="10" w15:restartNumberingAfterBreak="0">
+  <w:abstractNum w:abstractNumId="11" w15:restartNumberingAfterBreak="0">
     <w:nsid w:val="617331B4"/>
     <w:multiLevelType w:val="hybridMultilevel"/>
     <w:tmpl w:val="EE665C78"/>
@@ -7418,7 +8311,7 @@
       </w:pPr>
     </w:lvl>
   </w:abstractNum>
-  <w:abstractNum w:abstractNumId="11" w15:restartNumberingAfterBreak="0">
+  <w:abstractNum w:abstractNumId="12" w15:restartNumberingAfterBreak="0">
     <w:nsid w:val="71922C39"/>
     <w:multiLevelType w:val="hybridMultilevel"/>
     <w:tmpl w:val="CFB881C2"/>
@@ -7507,7 +8400,7 @@
       </w:pPr>
     </w:lvl>
   </w:abstractNum>
-  <w:abstractNum w:abstractNumId="12" w15:restartNumberingAfterBreak="0">
+  <w:abstractNum w:abstractNumId="13" w15:restartNumberingAfterBreak="0">
     <w:nsid w:val="79C41D5A"/>
     <w:multiLevelType w:val="hybridMultilevel"/>
     <w:tmpl w:val="69CC1C0A"/>
@@ -7621,43 +8514,46 @@
     </w:lvl>
   </w:abstractNum>
   <w:num w:numId="1">
-    <w:abstractNumId w:val="3"/>
+    <w:abstractNumId w:val="4"/>
   </w:num>
   <w:num w:numId="2">
-    <w:abstractNumId w:val="9"/>
+    <w:abstractNumId w:val="10"/>
   </w:num>
   <w:num w:numId="3">
     <w:abstractNumId w:val="0"/>
   </w:num>
   <w:num w:numId="4">
-    <w:abstractNumId w:val="5"/>
+    <w:abstractNumId w:val="6"/>
   </w:num>
   <w:num w:numId="5">
-    <w:abstractNumId w:val="8"/>
+    <w:abstractNumId w:val="9"/>
   </w:num>
   <w:num w:numId="6">
     <w:abstractNumId w:val="2"/>
   </w:num>
   <w:num w:numId="7">
-    <w:abstractNumId w:val="11"/>
+    <w:abstractNumId w:val="12"/>
   </w:num>
   <w:num w:numId="8">
-    <w:abstractNumId w:val="4"/>
+    <w:abstractNumId w:val="5"/>
   </w:num>
   <w:num w:numId="9">
-    <w:abstractNumId w:val="7"/>
+    <w:abstractNumId w:val="8"/>
   </w:num>
   <w:num w:numId="10">
-    <w:abstractNumId w:val="10"/>
+    <w:abstractNumId w:val="11"/>
   </w:num>
   <w:num w:numId="11">
     <w:abstractNumId w:val="1"/>
   </w:num>
   <w:num w:numId="12">
-    <w:abstractNumId w:val="12"/>
+    <w:abstractNumId w:val="13"/>
   </w:num>
   <w:num w:numId="13">
-    <w:abstractNumId w:val="6"/>
+    <w:abstractNumId w:val="7"/>
+  </w:num>
+  <w:num w:numId="14">
+    <w:abstractNumId w:val="3"/>
   </w:num>
 </w:numbering>
 </file>
@@ -9033,7 +9929,7 @@
 </file>
 
 <file path=customXml/itemProps1.xml><?xml version="1.0" encoding="utf-8"?>
-<ds:datastoreItem xmlns:ds="http://schemas.openxmlformats.org/officeDocument/2006/customXml" ds:itemID="{424DA8C4-57B7-4C78-AB1A-A4476AAAA0FC}">
+<ds:datastoreItem xmlns:ds="http://schemas.openxmlformats.org/officeDocument/2006/customXml" ds:itemID="{63314EE7-9375-43E4-86BC-4BDC3DE0EBFE}">
   <ds:schemaRefs>
     <ds:schemaRef ds:uri="http://schemas.openxmlformats.org/officeDocument/2006/bibliography"/>
   </ds:schemaRefs>

</xml_diff>